<commit_message>
added readme. added intro, objectives, and notes. see #8
</commit_message>
<xml_diff>
--- a/When Changing the Server-side Code is Not an Option.docx
+++ b/When Changing the Server-side Code is Not an Option.docx
@@ -1,6 +1,6 @@
 
 <file path=word/document.xml><?xml version="1.0" encoding="utf-8"?>
-<w:document xmlns:wpc="http://schemas.microsoft.com/office/word/2010/wordprocessingCanvas" xmlns:mc="http://schemas.openxmlformats.org/markup-compatibility/2006" xmlns:o="urn:schemas-microsoft-com:office:office" xmlns:r="http://schemas.openxmlformats.org/officeDocument/2006/relationships" xmlns:m="http://schemas.openxmlformats.org/officeDocument/2006/math" xmlns:v="urn:schemas-microsoft-com:vml" xmlns:wp14="http://schemas.microsoft.com/office/word/2010/wordprocessingDrawing" xmlns:wp="http://schemas.openxmlformats.org/drawingml/2006/wordprocessingDrawing" xmlns:w10="urn:schemas-microsoft-com:office:word" xmlns:w="http://schemas.openxmlformats.org/wordprocessingml/2006/main" xmlns:w14="http://schemas.microsoft.com/office/word/2010/wordml" xmlns:wpg="http://schemas.microsoft.com/office/word/2010/wordprocessingGroup" xmlns:wpi="http://schemas.microsoft.com/office/word/2010/wordprocessingInk" xmlns:wne="http://schemas.microsoft.com/office/word/2006/wordml" xmlns:wps="http://schemas.microsoft.com/office/word/2010/wordprocessingShape" mc:Ignorable="w14 wp14">
+<w:document xmlns:wpc="http://schemas.microsoft.com/office/word/2010/wordprocessingCanvas" xmlns:mo="http://schemas.microsoft.com/office/mac/office/2008/main" xmlns:mc="http://schemas.openxmlformats.org/markup-compatibility/2006" xmlns:mv="urn:schemas-microsoft-com:mac:vml" xmlns:o="urn:schemas-microsoft-com:office:office" xmlns:r="http://schemas.openxmlformats.org/officeDocument/2006/relationships" xmlns:m="http://schemas.openxmlformats.org/officeDocument/2006/math" xmlns:v="urn:schemas-microsoft-com:vml" xmlns:wp14="http://schemas.microsoft.com/office/word/2010/wordprocessingDrawing" xmlns:wp="http://schemas.openxmlformats.org/drawingml/2006/wordprocessingDrawing" xmlns:w10="urn:schemas-microsoft-com:office:word" xmlns:w="http://schemas.openxmlformats.org/wordprocessingml/2006/main" xmlns:w14="http://schemas.microsoft.com/office/word/2010/wordml" xmlns:wpg="http://schemas.microsoft.com/office/word/2010/wordprocessingGroup" xmlns:wpi="http://schemas.microsoft.com/office/word/2010/wordprocessingInk" xmlns:wne="http://schemas.microsoft.com/office/word/2006/wordml" xmlns:wps="http://schemas.microsoft.com/office/word/2010/wordprocessingShape" mc:Ignorable="w14 wp14">
   <w:body>
     <w:sdt>
       <w:sdtPr>
@@ -23,10 +23,174 @@
         </w:p>
       </w:sdtContent>
     </w:sdt>
-    <w:p/>
     <w:p>
+      <w:r>
+        <w:t>Depending on your existing web application, modifying the existing server-side code to account for the mobile experience may not be an option. Some web applications contain a great deal of complexity and were built by teams that have since moved on to other projects. This situation sometimes makes it very difficult for the team maintaining a web application to make changes. If the application doesn’t have a consistent, well-thought-out architecture, or doesn’t contain unit tests, changes can be even more risky. When you couple this [unfortunately all-too-common] situation with a business justification that mandates an aggressive mobile strategy that “has to be available in weeks”, attempting to add a mobile experience to the existing implementation is a frightful propo</w:t>
+      </w:r>
+      <w:r>
+        <w:t xml:space="preserve">sition. Fortunately, there are solutions available to meet the business requirements, but as the engineering team, don’t expect to be thrilled with it. </w:t>
+      </w:r>
+    </w:p>
+    <w:p>
+      <w:pPr>
+        <w:pStyle w:val="Heading2"/>
+      </w:pPr>
+      <w:r>
+        <w:t>Objectives</w:t>
+      </w:r>
+    </w:p>
+    <w:p>
+      <w:pPr>
+        <w:pStyle w:val="ListParagraph"/>
+        <w:numPr>
+          <w:ilvl w:val="0"/>
+          <w:numId w:val="22"/>
+        </w:numPr>
+      </w:pPr>
+      <w:r>
+        <w:t>Describe the overall concepts of the approach</w:t>
+      </w:r>
+    </w:p>
+    <w:p>
+      <w:pPr>
+        <w:pStyle w:val="ListParagraph"/>
+        <w:numPr>
+          <w:ilvl w:val="0"/>
+          <w:numId w:val="22"/>
+        </w:numPr>
+      </w:pPr>
+      <w:r>
+        <w:t>Describe the advantages and disadvantages (should be mostly self-evident)</w:t>
+      </w:r>
+    </w:p>
+    <w:p>
+      <w:pPr>
+        <w:pStyle w:val="ListParagraph"/>
+        <w:numPr>
+          <w:ilvl w:val="0"/>
+          <w:numId w:val="22"/>
+        </w:numPr>
+      </w:pPr>
+      <w:r>
+        <w:t>Describe the challenges and limitations with taking this approach</w:t>
+      </w:r>
+    </w:p>
+    <w:p>
+      <w:pPr>
+        <w:pStyle w:val="ListParagraph"/>
+        <w:numPr>
+          <w:ilvl w:val="0"/>
+          <w:numId w:val="22"/>
+        </w:numPr>
+      </w:pPr>
+      <w:r>
+        <w:t>List some of the organizations who can help using a similar approach</w:t>
+      </w:r>
+    </w:p>
+    <w:p>
+      <w:pPr>
+        <w:pStyle w:val="Heading2"/>
+      </w:pPr>
+      <w:r>
+        <w:t>Notes</w:t>
+      </w:r>
+    </w:p>
+    <w:p>
+      <w:r>
+        <w:t>There are a number of very successful companies (with</w:t>
+      </w:r>
       <w:bookmarkStart w:id="0" w:name="_GoBack"/>
       <w:bookmarkEnd w:id="0"/>
+      <w:r>
+        <w:t xml:space="preserve"> an impressive clientele) that have based their business model on these types of implementations. So this topic should not be disparaging. </w:t>
+      </w:r>
+      <w:r>
+        <w:t xml:space="preserve">Try to avoid terms like hack, </w:t>
+      </w:r>
+      <w:proofErr w:type="spellStart"/>
+      <w:r>
+        <w:t>munge</w:t>
+      </w:r>
+      <w:proofErr w:type="spellEnd"/>
+      <w:r>
+        <w:t xml:space="preserve">, screen-scrape, </w:t>
+      </w:r>
+      <w:proofErr w:type="spellStart"/>
+      <w:r>
+        <w:t>etc</w:t>
+      </w:r>
+      <w:proofErr w:type="spellEnd"/>
+      <w:r>
+        <w:t xml:space="preserve"> or put their use in context ... “proxy” is likely too ambiguous.</w:t>
+      </w:r>
+    </w:p>
+    <w:p>
+      <w:r>
+        <w:t>An engineering team would likely never favor this type of implementation since it permits the problem with the existing server-side implementation to remain, but strictly from a business justification perspective, this is an extremely viable option.</w:t>
+      </w:r>
+    </w:p>
+    <w:p>
+      <w:pPr>
+        <w:rPr>
+          <w:b/>
+          <w:sz w:val="24"/>
+        </w:rPr>
+      </w:pPr>
+      <w:r>
+        <w:rPr>
+          <w:b/>
+          <w:sz w:val="24"/>
+        </w:rPr>
+        <w:t>Challenges</w:t>
+      </w:r>
+    </w:p>
+    <w:p>
+      <w:pPr>
+        <w:pStyle w:val="ListParagraph"/>
+        <w:numPr>
+          <w:ilvl w:val="0"/>
+          <w:numId w:val="21"/>
+        </w:numPr>
+      </w:pPr>
+      <w:r>
+        <w:t>Potentially a LOT of regex</w:t>
+      </w:r>
+    </w:p>
+    <w:p>
+      <w:pPr>
+        <w:pStyle w:val="ListParagraph"/>
+        <w:numPr>
+          <w:ilvl w:val="0"/>
+          <w:numId w:val="21"/>
+        </w:numPr>
+      </w:pPr>
+      <w:r>
+        <w:t>JavaScript either isn’t used or requires much more work</w:t>
+      </w:r>
+    </w:p>
+    <w:p>
+      <w:pPr>
+        <w:pStyle w:val="ListParagraph"/>
+        <w:numPr>
+          <w:ilvl w:val="1"/>
+          <w:numId w:val="21"/>
+        </w:numPr>
+      </w:pPr>
+      <w:r>
+        <w:t>Depends on the existence of a web API</w:t>
+      </w:r>
+    </w:p>
+    <w:p>
+      <w:pPr>
+        <w:pStyle w:val="ListParagraph"/>
+        <w:numPr>
+          <w:ilvl w:val="0"/>
+          <w:numId w:val="21"/>
+        </w:numPr>
+      </w:pPr>
+      <w:r>
+        <w:t>Images require [new] multiple sizes or a resizing service such as src.sencha.io</w:t>
+      </w:r>
     </w:p>
     <w:sectPr>
       <w:pgSz w:w="12240" w:h="15840"/>
@@ -39,8 +203,121 @@
 </file>
 
 <file path=word/numbering.xml><?xml version="1.0" encoding="utf-8"?>
-<w:numbering xmlns:wpc="http://schemas.microsoft.com/office/word/2010/wordprocessingCanvas" xmlns:mc="http://schemas.openxmlformats.org/markup-compatibility/2006" xmlns:o="urn:schemas-microsoft-com:office:office" xmlns:r="http://schemas.openxmlformats.org/officeDocument/2006/relationships" xmlns:m="http://schemas.openxmlformats.org/officeDocument/2006/math" xmlns:v="urn:schemas-microsoft-com:vml" xmlns:wp14="http://schemas.microsoft.com/office/word/2010/wordprocessingDrawing" xmlns:wp="http://schemas.openxmlformats.org/drawingml/2006/wordprocessingDrawing" xmlns:w10="urn:schemas-microsoft-com:office:word" xmlns:w="http://schemas.openxmlformats.org/wordprocessingml/2006/main" xmlns:w14="http://schemas.microsoft.com/office/word/2010/wordml" xmlns:wpg="http://schemas.microsoft.com/office/word/2010/wordprocessingGroup" xmlns:wpi="http://schemas.microsoft.com/office/word/2010/wordprocessingInk" xmlns:wne="http://schemas.microsoft.com/office/word/2006/wordml" xmlns:wps="http://schemas.microsoft.com/office/word/2010/wordprocessingShape" mc:Ignorable="w14 wp14">
+<w:numbering xmlns:wpc="http://schemas.microsoft.com/office/word/2010/wordprocessingCanvas" xmlns:mo="http://schemas.microsoft.com/office/mac/office/2008/main" xmlns:mc="http://schemas.openxmlformats.org/markup-compatibility/2006" xmlns:mv="urn:schemas-microsoft-com:mac:vml" xmlns:o="urn:schemas-microsoft-com:office:office" xmlns:r="http://schemas.openxmlformats.org/officeDocument/2006/relationships" xmlns:m="http://schemas.openxmlformats.org/officeDocument/2006/math" xmlns:v="urn:schemas-microsoft-com:vml" xmlns:wp14="http://schemas.microsoft.com/office/word/2010/wordprocessingDrawing" xmlns:wp="http://schemas.openxmlformats.org/drawingml/2006/wordprocessingDrawing" xmlns:w10="urn:schemas-microsoft-com:office:word" xmlns:w="http://schemas.openxmlformats.org/wordprocessingml/2006/main" xmlns:w14="http://schemas.microsoft.com/office/word/2010/wordml" xmlns:wpg="http://schemas.microsoft.com/office/word/2010/wordprocessingGroup" xmlns:wpi="http://schemas.microsoft.com/office/word/2010/wordprocessingInk" xmlns:wne="http://schemas.microsoft.com/office/word/2006/wordml" xmlns:wps="http://schemas.microsoft.com/office/word/2010/wordprocessingShape" mc:Ignorable="w14 wp14">
   <w:abstractNum w:abstractNumId="0">
+    <w:nsid w:val="09193E6D"/>
+    <w:multiLevelType w:val="hybridMultilevel"/>
+    <w:tmpl w:val="4344D912"/>
+    <w:lvl w:ilvl="0" w:tplc="04090001">
+      <w:start w:val="1"/>
+      <w:numFmt w:val="bullet"/>
+      <w:lvlText w:val=""/>
+      <w:lvlJc w:val="left"/>
+      <w:pPr>
+        <w:ind w:left="720" w:hanging="360"/>
+      </w:pPr>
+      <w:rPr>
+        <w:rFonts w:ascii="Symbol" w:hAnsi="Symbol" w:hint="default"/>
+      </w:rPr>
+    </w:lvl>
+    <w:lvl w:ilvl="1" w:tplc="04090003">
+      <w:start w:val="1"/>
+      <w:numFmt w:val="bullet"/>
+      <w:lvlText w:val="o"/>
+      <w:lvlJc w:val="left"/>
+      <w:pPr>
+        <w:ind w:left="1440" w:hanging="360"/>
+      </w:pPr>
+      <w:rPr>
+        <w:rFonts w:ascii="Courier New" w:hAnsi="Courier New" w:hint="default"/>
+      </w:rPr>
+    </w:lvl>
+    <w:lvl w:ilvl="2" w:tplc="04090005" w:tentative="1">
+      <w:start w:val="1"/>
+      <w:numFmt w:val="bullet"/>
+      <w:lvlText w:val=""/>
+      <w:lvlJc w:val="left"/>
+      <w:pPr>
+        <w:ind w:left="2160" w:hanging="360"/>
+      </w:pPr>
+      <w:rPr>
+        <w:rFonts w:ascii="Wingdings" w:hAnsi="Wingdings" w:hint="default"/>
+      </w:rPr>
+    </w:lvl>
+    <w:lvl w:ilvl="3" w:tplc="04090001" w:tentative="1">
+      <w:start w:val="1"/>
+      <w:numFmt w:val="bullet"/>
+      <w:lvlText w:val=""/>
+      <w:lvlJc w:val="left"/>
+      <w:pPr>
+        <w:ind w:left="2880" w:hanging="360"/>
+      </w:pPr>
+      <w:rPr>
+        <w:rFonts w:ascii="Symbol" w:hAnsi="Symbol" w:hint="default"/>
+      </w:rPr>
+    </w:lvl>
+    <w:lvl w:ilvl="4" w:tplc="04090003" w:tentative="1">
+      <w:start w:val="1"/>
+      <w:numFmt w:val="bullet"/>
+      <w:lvlText w:val="o"/>
+      <w:lvlJc w:val="left"/>
+      <w:pPr>
+        <w:ind w:left="3600" w:hanging="360"/>
+      </w:pPr>
+      <w:rPr>
+        <w:rFonts w:ascii="Courier New" w:hAnsi="Courier New" w:hint="default"/>
+      </w:rPr>
+    </w:lvl>
+    <w:lvl w:ilvl="5" w:tplc="04090005" w:tentative="1">
+      <w:start w:val="1"/>
+      <w:numFmt w:val="bullet"/>
+      <w:lvlText w:val=""/>
+      <w:lvlJc w:val="left"/>
+      <w:pPr>
+        <w:ind w:left="4320" w:hanging="360"/>
+      </w:pPr>
+      <w:rPr>
+        <w:rFonts w:ascii="Wingdings" w:hAnsi="Wingdings" w:hint="default"/>
+      </w:rPr>
+    </w:lvl>
+    <w:lvl w:ilvl="6" w:tplc="04090001" w:tentative="1">
+      <w:start w:val="1"/>
+      <w:numFmt w:val="bullet"/>
+      <w:lvlText w:val=""/>
+      <w:lvlJc w:val="left"/>
+      <w:pPr>
+        <w:ind w:left="5040" w:hanging="360"/>
+      </w:pPr>
+      <w:rPr>
+        <w:rFonts w:ascii="Symbol" w:hAnsi="Symbol" w:hint="default"/>
+      </w:rPr>
+    </w:lvl>
+    <w:lvl w:ilvl="7" w:tplc="04090003" w:tentative="1">
+      <w:start w:val="1"/>
+      <w:numFmt w:val="bullet"/>
+      <w:lvlText w:val="o"/>
+      <w:lvlJc w:val="left"/>
+      <w:pPr>
+        <w:ind w:left="5760" w:hanging="360"/>
+      </w:pPr>
+      <w:rPr>
+        <w:rFonts w:ascii="Courier New" w:hAnsi="Courier New" w:hint="default"/>
+      </w:rPr>
+    </w:lvl>
+    <w:lvl w:ilvl="8" w:tplc="04090005" w:tentative="1">
+      <w:start w:val="1"/>
+      <w:numFmt w:val="bullet"/>
+      <w:lvlText w:val=""/>
+      <w:lvlJc w:val="left"/>
+      <w:pPr>
+        <w:ind w:left="6480" w:hanging="360"/>
+      </w:pPr>
+      <w:rPr>
+        <w:rFonts w:ascii="Wingdings" w:hAnsi="Wingdings" w:hint="default"/>
+      </w:rPr>
+    </w:lvl>
+  </w:abstractNum>
+  <w:abstractNum w:abstractNumId="1">
     <w:nsid w:val="155C1EBB"/>
     <w:multiLevelType w:val="multilevel"/>
     <w:tmpl w:val="C15A1C64"/>
@@ -186,7 +463,7 @@
       </w:rPr>
     </w:lvl>
   </w:abstractNum>
-  <w:abstractNum w:abstractNumId="1">
+  <w:abstractNum w:abstractNumId="2">
     <w:nsid w:val="222F10FF"/>
     <w:multiLevelType w:val="multilevel"/>
     <w:tmpl w:val="59F80AD2"/>
@@ -303,7 +580,120 @@
       </w:rPr>
     </w:lvl>
   </w:abstractNum>
-  <w:abstractNum w:abstractNumId="2">
+  <w:abstractNum w:abstractNumId="3">
+    <w:nsid w:val="244117D5"/>
+    <w:multiLevelType w:val="hybridMultilevel"/>
+    <w:tmpl w:val="F65E2EF4"/>
+    <w:lvl w:ilvl="0" w:tplc="04090001">
+      <w:start w:val="1"/>
+      <w:numFmt w:val="bullet"/>
+      <w:lvlText w:val=""/>
+      <w:lvlJc w:val="left"/>
+      <w:pPr>
+        <w:ind w:left="720" w:hanging="360"/>
+      </w:pPr>
+      <w:rPr>
+        <w:rFonts w:ascii="Symbol" w:hAnsi="Symbol" w:hint="default"/>
+      </w:rPr>
+    </w:lvl>
+    <w:lvl w:ilvl="1" w:tplc="04090003" w:tentative="1">
+      <w:start w:val="1"/>
+      <w:numFmt w:val="bullet"/>
+      <w:lvlText w:val="o"/>
+      <w:lvlJc w:val="left"/>
+      <w:pPr>
+        <w:ind w:left="1440" w:hanging="360"/>
+      </w:pPr>
+      <w:rPr>
+        <w:rFonts w:ascii="Courier New" w:hAnsi="Courier New" w:hint="default"/>
+      </w:rPr>
+    </w:lvl>
+    <w:lvl w:ilvl="2" w:tplc="04090005" w:tentative="1">
+      <w:start w:val="1"/>
+      <w:numFmt w:val="bullet"/>
+      <w:lvlText w:val=""/>
+      <w:lvlJc w:val="left"/>
+      <w:pPr>
+        <w:ind w:left="2160" w:hanging="360"/>
+      </w:pPr>
+      <w:rPr>
+        <w:rFonts w:ascii="Wingdings" w:hAnsi="Wingdings" w:hint="default"/>
+      </w:rPr>
+    </w:lvl>
+    <w:lvl w:ilvl="3" w:tplc="04090001" w:tentative="1">
+      <w:start w:val="1"/>
+      <w:numFmt w:val="bullet"/>
+      <w:lvlText w:val=""/>
+      <w:lvlJc w:val="left"/>
+      <w:pPr>
+        <w:ind w:left="2880" w:hanging="360"/>
+      </w:pPr>
+      <w:rPr>
+        <w:rFonts w:ascii="Symbol" w:hAnsi="Symbol" w:hint="default"/>
+      </w:rPr>
+    </w:lvl>
+    <w:lvl w:ilvl="4" w:tplc="04090003" w:tentative="1">
+      <w:start w:val="1"/>
+      <w:numFmt w:val="bullet"/>
+      <w:lvlText w:val="o"/>
+      <w:lvlJc w:val="left"/>
+      <w:pPr>
+        <w:ind w:left="3600" w:hanging="360"/>
+      </w:pPr>
+      <w:rPr>
+        <w:rFonts w:ascii="Courier New" w:hAnsi="Courier New" w:hint="default"/>
+      </w:rPr>
+    </w:lvl>
+    <w:lvl w:ilvl="5" w:tplc="04090005" w:tentative="1">
+      <w:start w:val="1"/>
+      <w:numFmt w:val="bullet"/>
+      <w:lvlText w:val=""/>
+      <w:lvlJc w:val="left"/>
+      <w:pPr>
+        <w:ind w:left="4320" w:hanging="360"/>
+      </w:pPr>
+      <w:rPr>
+        <w:rFonts w:ascii="Wingdings" w:hAnsi="Wingdings" w:hint="default"/>
+      </w:rPr>
+    </w:lvl>
+    <w:lvl w:ilvl="6" w:tplc="04090001" w:tentative="1">
+      <w:start w:val="1"/>
+      <w:numFmt w:val="bullet"/>
+      <w:lvlText w:val=""/>
+      <w:lvlJc w:val="left"/>
+      <w:pPr>
+        <w:ind w:left="5040" w:hanging="360"/>
+      </w:pPr>
+      <w:rPr>
+        <w:rFonts w:ascii="Symbol" w:hAnsi="Symbol" w:hint="default"/>
+      </w:rPr>
+    </w:lvl>
+    <w:lvl w:ilvl="7" w:tplc="04090003" w:tentative="1">
+      <w:start w:val="1"/>
+      <w:numFmt w:val="bullet"/>
+      <w:lvlText w:val="o"/>
+      <w:lvlJc w:val="left"/>
+      <w:pPr>
+        <w:ind w:left="5760" w:hanging="360"/>
+      </w:pPr>
+      <w:rPr>
+        <w:rFonts w:ascii="Courier New" w:hAnsi="Courier New" w:hint="default"/>
+      </w:rPr>
+    </w:lvl>
+    <w:lvl w:ilvl="8" w:tplc="04090005" w:tentative="1">
+      <w:start w:val="1"/>
+      <w:numFmt w:val="bullet"/>
+      <w:lvlText w:val=""/>
+      <w:lvlJc w:val="left"/>
+      <w:pPr>
+        <w:ind w:left="6480" w:hanging="360"/>
+      </w:pPr>
+      <w:rPr>
+        <w:rFonts w:ascii="Wingdings" w:hAnsi="Wingdings" w:hint="default"/>
+      </w:rPr>
+    </w:lvl>
+  </w:abstractNum>
+  <w:abstractNum w:abstractNumId="4">
     <w:nsid w:val="2D485C3F"/>
     <w:multiLevelType w:val="multilevel"/>
     <w:tmpl w:val="0E900554"/>
@@ -437,7 +827,7 @@
       </w:rPr>
     </w:lvl>
   </w:abstractNum>
-  <w:abstractNum w:abstractNumId="3">
+  <w:abstractNum w:abstractNumId="5">
     <w:nsid w:val="33673A9A"/>
     <w:multiLevelType w:val="multilevel"/>
     <w:tmpl w:val="7C0675A4"/>
@@ -571,7 +961,7 @@
       </w:rPr>
     </w:lvl>
   </w:abstractNum>
-  <w:abstractNum w:abstractNumId="4">
+  <w:abstractNum w:abstractNumId="6">
     <w:nsid w:val="3BDF086C"/>
     <w:multiLevelType w:val="hybridMultilevel"/>
     <w:tmpl w:val="306C0596"/>
@@ -685,7 +1075,7 @@
       </w:rPr>
     </w:lvl>
   </w:abstractNum>
-  <w:abstractNum w:abstractNumId="5">
+  <w:abstractNum w:abstractNumId="7">
     <w:nsid w:val="4F7740E6"/>
     <w:multiLevelType w:val="multilevel"/>
     <w:tmpl w:val="3AFC2192"/>
@@ -803,7 +1193,7 @@
       </w:rPr>
     </w:lvl>
   </w:abstractNum>
-  <w:abstractNum w:abstractNumId="6">
+  <w:abstractNum w:abstractNumId="8">
     <w:nsid w:val="57937A46"/>
     <w:multiLevelType w:val="hybridMultilevel"/>
     <w:tmpl w:val="1E94638A"/>
@@ -943,7 +1333,7 @@
       </w:rPr>
     </w:lvl>
   </w:abstractNum>
-  <w:abstractNum w:abstractNumId="7">
+  <w:abstractNum w:abstractNumId="9">
     <w:nsid w:val="642B0C32"/>
     <w:multiLevelType w:val="multilevel"/>
     <w:tmpl w:val="5A723C5C"/>
@@ -1077,7 +1467,7 @@
       </w:rPr>
     </w:lvl>
   </w:abstractNum>
-  <w:abstractNum w:abstractNumId="8">
+  <w:abstractNum w:abstractNumId="10">
     <w:nsid w:val="6D0D5BAB"/>
     <w:multiLevelType w:val="multilevel"/>
     <w:tmpl w:val="2A1A8956"/>
@@ -1209,7 +1599,7 @@
       </w:rPr>
     </w:lvl>
   </w:abstractNum>
-  <w:abstractNum w:abstractNumId="9">
+  <w:abstractNum w:abstractNumId="11">
     <w:nsid w:val="7007186C"/>
     <w:multiLevelType w:val="multilevel"/>
     <w:tmpl w:val="700C01D4"/>
@@ -1343,7 +1733,7 @@
       </w:rPr>
     </w:lvl>
   </w:abstractNum>
-  <w:abstractNum w:abstractNumId="10">
+  <w:abstractNum w:abstractNumId="12">
     <w:nsid w:val="7A8626E4"/>
     <w:multiLevelType w:val="multilevel"/>
     <w:tmpl w:val="E16689FE"/>
@@ -1487,7 +1877,7 @@
       </w:rPr>
     </w:lvl>
   </w:abstractNum>
-  <w:abstractNum w:abstractNumId="11">
+  <w:abstractNum w:abstractNumId="13">
     <w:nsid w:val="7EE03964"/>
     <w:multiLevelType w:val="multilevel"/>
     <w:tmpl w:val="817ABE0C"/>
@@ -1621,7 +2011,7 @@
       </w:rPr>
     </w:lvl>
   </w:abstractNum>
-  <w:abstractNum w:abstractNumId="12">
+  <w:abstractNum w:abstractNumId="14">
     <w:nsid w:val="7F3A3581"/>
     <w:multiLevelType w:val="multilevel"/>
     <w:tmpl w:val="271A6B66"/>
@@ -1756,37 +2146,37 @@
     </w:lvl>
   </w:abstractNum>
   <w:num w:numId="1">
-    <w:abstractNumId w:val="6"/>
+    <w:abstractNumId w:val="8"/>
   </w:num>
   <w:num w:numId="2">
-    <w:abstractNumId w:val="8"/>
+    <w:abstractNumId w:val="10"/>
   </w:num>
   <w:num w:numId="3">
-    <w:abstractNumId w:val="0"/>
+    <w:abstractNumId w:val="1"/>
   </w:num>
   <w:num w:numId="4">
+    <w:abstractNumId w:val="14"/>
+  </w:num>
+  <w:num w:numId="5">
+    <w:abstractNumId w:val="9"/>
+  </w:num>
+  <w:num w:numId="6">
+    <w:abstractNumId w:val="11"/>
+  </w:num>
+  <w:num w:numId="7">
+    <w:abstractNumId w:val="5"/>
+  </w:num>
+  <w:num w:numId="8">
+    <w:abstractNumId w:val="13"/>
+  </w:num>
+  <w:num w:numId="9">
+    <w:abstractNumId w:val="4"/>
+  </w:num>
+  <w:num w:numId="10">
     <w:abstractNumId w:val="12"/>
   </w:num>
-  <w:num w:numId="5">
-    <w:abstractNumId w:val="7"/>
-  </w:num>
-  <w:num w:numId="6">
-    <w:abstractNumId w:val="9"/>
-  </w:num>
-  <w:num w:numId="7">
-    <w:abstractNumId w:val="3"/>
-  </w:num>
-  <w:num w:numId="8">
-    <w:abstractNumId w:val="11"/>
-  </w:num>
-  <w:num w:numId="9">
-    <w:abstractNumId w:val="2"/>
-  </w:num>
-  <w:num w:numId="10">
-    <w:abstractNumId w:val="10"/>
-  </w:num>
   <w:num w:numId="11">
-    <w:abstractNumId w:val="0"/>
+    <w:abstractNumId w:val="1"/>
     <w:lvlOverride w:ilvl="0">
       <w:startOverride w:val="1"/>
     </w:lvlOverride>
@@ -1816,7 +2206,7 @@
     </w:lvlOverride>
   </w:num>
   <w:num w:numId="12">
-    <w:abstractNumId w:val="10"/>
+    <w:abstractNumId w:val="12"/>
     <w:lvlOverride w:ilvl="0">
       <w:startOverride w:val="1"/>
     </w:lvlOverride>
@@ -1846,7 +2236,7 @@
     </w:lvlOverride>
   </w:num>
   <w:num w:numId="13">
-    <w:abstractNumId w:val="0"/>
+    <w:abstractNumId w:val="1"/>
     <w:lvlOverride w:ilvl="0">
       <w:startOverride w:val="1"/>
     </w:lvlOverride>
@@ -1876,7 +2266,7 @@
     </w:lvlOverride>
   </w:num>
   <w:num w:numId="14">
-    <w:abstractNumId w:val="10"/>
+    <w:abstractNumId w:val="12"/>
     <w:lvlOverride w:ilvl="0">
       <w:startOverride w:val="1"/>
     </w:lvlOverride>
@@ -1906,7 +2296,7 @@
     </w:lvlOverride>
   </w:num>
   <w:num w:numId="15">
-    <w:abstractNumId w:val="0"/>
+    <w:abstractNumId w:val="1"/>
     <w:lvlOverride w:ilvl="0">
       <w:startOverride w:val="1"/>
     </w:lvlOverride>
@@ -1936,7 +2326,7 @@
     </w:lvlOverride>
   </w:num>
   <w:num w:numId="16">
-    <w:abstractNumId w:val="0"/>
+    <w:abstractNumId w:val="1"/>
     <w:lvlOverride w:ilvl="0">
       <w:startOverride w:val="1"/>
     </w:lvlOverride>
@@ -1966,7 +2356,7 @@
     </w:lvlOverride>
   </w:num>
   <w:num w:numId="17">
-    <w:abstractNumId w:val="0"/>
+    <w:abstractNumId w:val="1"/>
     <w:lvlOverride w:ilvl="0">
       <w:startOverride w:val="1"/>
     </w:lvlOverride>
@@ -1996,13 +2386,19 @@
     </w:lvlOverride>
   </w:num>
   <w:num w:numId="18">
-    <w:abstractNumId w:val="5"/>
+    <w:abstractNumId w:val="7"/>
   </w:num>
   <w:num w:numId="19">
-    <w:abstractNumId w:val="1"/>
+    <w:abstractNumId w:val="2"/>
   </w:num>
   <w:num w:numId="20">
-    <w:abstractNumId w:val="4"/>
+    <w:abstractNumId w:val="6"/>
+  </w:num>
+  <w:num w:numId="21">
+    <w:abstractNumId w:val="0"/>
+  </w:num>
+  <w:num w:numId="22">
+    <w:abstractNumId w:val="3"/>
   </w:num>
 </w:numbering>
 </file>
@@ -2024,7 +2420,7 @@
       </w:pPr>
     </w:pPrDefault>
   </w:docDefaults>
-  <w:latentStyles w:defLockedState="0" w:defUIPriority="99" w:defSemiHidden="1" w:defUnhideWhenUsed="1" w:defQFormat="0" w:count="267">
+  <w:latentStyles w:defLockedState="0" w:defUIPriority="99" w:defSemiHidden="1" w:defUnhideWhenUsed="1" w:defQFormat="0" w:count="276">
     <w:lsdException w:name="Normal" w:semiHidden="0" w:uiPriority="0" w:unhideWhenUsed="0" w:qFormat="1"/>
     <w:lsdException w:name="heading 1" w:semiHidden="0" w:uiPriority="0" w:unhideWhenUsed="0" w:qFormat="1"/>
     <w:lsdException w:name="heading 2" w:uiPriority="0" w:qFormat="1"/>
@@ -2271,7 +2667,6 @@
     <w:uiPriority w:val="1"/>
     <w:semiHidden/>
     <w:unhideWhenUsed/>
-    <w:rsid w:val="00D336B4"/>
   </w:style>
   <w:style w:type="table" w:default="1" w:styleId="TableNormal">
     <w:name w:val="Normal Table"/>
@@ -2293,7 +2688,6 @@
     <w:uiPriority w:val="99"/>
     <w:semiHidden/>
     <w:unhideWhenUsed/>
-    <w:rsid w:val="00D336B4"/>
   </w:style>
   <w:style w:type="character" w:customStyle="1" w:styleId="Heading1Char">
     <w:name w:val="Heading 1 Char"/>
@@ -3478,11 +3872,22 @@
       <w:ind w:left="2580"/>
     </w:pPr>
   </w:style>
+  <w:style w:type="paragraph" w:styleId="ListParagraph">
+    <w:name w:val="List Paragraph"/>
+    <w:basedOn w:val="Normal"/>
+    <w:uiPriority w:val="34"/>
+    <w:qFormat/>
+    <w:rsid w:val="00D80D9A"/>
+    <w:pPr>
+      <w:ind w:left="720"/>
+      <w:contextualSpacing/>
+    </w:pPr>
+  </w:style>
 </w:styles>
 </file>
 
 <file path=word/stylesWithEffects.xml><?xml version="1.0" encoding="utf-8"?>
-<w:styles xmlns:wpc="http://schemas.microsoft.com/office/word/2010/wordprocessingCanvas" xmlns:mc="http://schemas.openxmlformats.org/markup-compatibility/2006" xmlns:o="urn:schemas-microsoft-com:office:office" xmlns:r="http://schemas.openxmlformats.org/officeDocument/2006/relationships" xmlns:m="http://schemas.openxmlformats.org/officeDocument/2006/math" xmlns:v="urn:schemas-microsoft-com:vml" xmlns:wp14="http://schemas.microsoft.com/office/word/2010/wordprocessingDrawing" xmlns:wp="http://schemas.openxmlformats.org/drawingml/2006/wordprocessingDrawing" xmlns:w10="urn:schemas-microsoft-com:office:word" xmlns:w="http://schemas.openxmlformats.org/wordprocessingml/2006/main" xmlns:w14="http://schemas.microsoft.com/office/word/2010/wordml" xmlns:wpg="http://schemas.microsoft.com/office/word/2010/wordprocessingGroup" xmlns:wpi="http://schemas.microsoft.com/office/word/2010/wordprocessingInk" xmlns:wne="http://schemas.microsoft.com/office/word/2006/wordml" xmlns:wps="http://schemas.microsoft.com/office/word/2010/wordprocessingShape" mc:Ignorable="w14 wp14">
+<w:styles xmlns:wpc="http://schemas.microsoft.com/office/word/2010/wordprocessingCanvas" xmlns:mo="http://schemas.microsoft.com/office/mac/office/2008/main" xmlns:mc="http://schemas.openxmlformats.org/markup-compatibility/2006" xmlns:mv="urn:schemas-microsoft-com:mac:vml" xmlns:o="urn:schemas-microsoft-com:office:office" xmlns:r="http://schemas.openxmlformats.org/officeDocument/2006/relationships" xmlns:m="http://schemas.openxmlformats.org/officeDocument/2006/math" xmlns:v="urn:schemas-microsoft-com:vml" xmlns:wp14="http://schemas.microsoft.com/office/word/2010/wordprocessingDrawing" xmlns:wp="http://schemas.openxmlformats.org/drawingml/2006/wordprocessingDrawing" xmlns:w10="urn:schemas-microsoft-com:office:word" xmlns:w="http://schemas.openxmlformats.org/wordprocessingml/2006/main" xmlns:w14="http://schemas.microsoft.com/office/word/2010/wordml" xmlns:wpg="http://schemas.microsoft.com/office/word/2010/wordprocessingGroup" xmlns:wpi="http://schemas.microsoft.com/office/word/2010/wordprocessingInk" xmlns:wne="http://schemas.microsoft.com/office/word/2006/wordml" xmlns:wps="http://schemas.microsoft.com/office/word/2010/wordprocessingShape" mc:Ignorable="w14 wp14">
   <w:docDefaults>
     <w:rPrDefault>
       <w:rPr>
@@ -3498,7 +3903,7 @@
       </w:pPr>
     </w:pPrDefault>
   </w:docDefaults>
-  <w:latentStyles w:defLockedState="0" w:defUIPriority="99" w:defSemiHidden="1" w:defUnhideWhenUsed="1" w:defQFormat="0" w:count="267">
+  <w:latentStyles w:defLockedState="0" w:defUIPriority="99" w:defSemiHidden="1" w:defUnhideWhenUsed="1" w:defQFormat="0" w:count="276">
     <w:lsdException w:name="Normal" w:semiHidden="0" w:uiPriority="0" w:unhideWhenUsed="0" w:qFormat="1"/>
     <w:lsdException w:name="heading 1" w:semiHidden="0" w:uiPriority="0" w:unhideWhenUsed="0" w:qFormat="1"/>
     <w:lsdException w:name="heading 2" w:uiPriority="0" w:qFormat="1"/>
@@ -3745,7 +4150,6 @@
     <w:uiPriority w:val="1"/>
     <w:semiHidden/>
     <w:unhideWhenUsed/>
-    <w:rsid w:val="00D336B4"/>
   </w:style>
   <w:style w:type="table" w:default="1" w:styleId="TableNormal">
     <w:name w:val="Normal Table"/>
@@ -3767,7 +4171,6 @@
     <w:uiPriority w:val="99"/>
     <w:semiHidden/>
     <w:unhideWhenUsed/>
-    <w:rsid w:val="00D336B4"/>
   </w:style>
   <w:style w:type="character" w:customStyle="1" w:styleId="Heading1Char">
     <w:name w:val="Heading 1 Char"/>
@@ -4952,11 +5355,22 @@
       <w:ind w:left="2580"/>
     </w:pPr>
   </w:style>
+  <w:style w:type="paragraph" w:styleId="ListParagraph">
+    <w:name w:val="List Paragraph"/>
+    <w:basedOn w:val="Normal"/>
+    <w:uiPriority w:val="34"/>
+    <w:qFormat/>
+    <w:rsid w:val="00D80D9A"/>
+    <w:pPr>
+      <w:ind w:left="720"/>
+      <w:contextualSpacing/>
+    </w:pPr>
+  </w:style>
 </w:styles>
 </file>
 
 <file path=word/glossary/document.xml><?xml version="1.0" encoding="utf-8"?>
-<w:glossaryDocument xmlns:wpc="http://schemas.microsoft.com/office/word/2010/wordprocessingCanvas" xmlns:mc="http://schemas.openxmlformats.org/markup-compatibility/2006" xmlns:o="urn:schemas-microsoft-com:office:office" xmlns:r="http://schemas.openxmlformats.org/officeDocument/2006/relationships" xmlns:m="http://schemas.openxmlformats.org/officeDocument/2006/math" xmlns:v="urn:schemas-microsoft-com:vml" xmlns:wp14="http://schemas.microsoft.com/office/word/2010/wordprocessingDrawing" xmlns:wp="http://schemas.openxmlformats.org/drawingml/2006/wordprocessingDrawing" xmlns:w10="urn:schemas-microsoft-com:office:word" xmlns:w="http://schemas.openxmlformats.org/wordprocessingml/2006/main" xmlns:w14="http://schemas.microsoft.com/office/word/2010/wordml" xmlns:wpg="http://schemas.microsoft.com/office/word/2010/wordprocessingGroup" xmlns:wpi="http://schemas.microsoft.com/office/word/2010/wordprocessingInk" xmlns:wne="http://schemas.microsoft.com/office/word/2006/wordml" xmlns:wps="http://schemas.microsoft.com/office/word/2010/wordprocessingShape" mc:Ignorable="w14 wp14">
+<w:glossaryDocument xmlns:wpc="http://schemas.microsoft.com/office/word/2010/wordprocessingCanvas" xmlns:mo="http://schemas.microsoft.com/office/mac/office/2008/main" xmlns:mc="http://schemas.openxmlformats.org/markup-compatibility/2006" xmlns:mv="urn:schemas-microsoft-com:mac:vml" xmlns:o="urn:schemas-microsoft-com:office:office" xmlns:r="http://schemas.openxmlformats.org/officeDocument/2006/relationships" xmlns:m="http://schemas.openxmlformats.org/officeDocument/2006/math" xmlns:v="urn:schemas-microsoft-com:vml" xmlns:wp14="http://schemas.microsoft.com/office/word/2010/wordprocessingDrawing" xmlns:wp="http://schemas.openxmlformats.org/drawingml/2006/wordprocessingDrawing" xmlns:w10="urn:schemas-microsoft-com:office:word" xmlns:w="http://schemas.openxmlformats.org/wordprocessingml/2006/main" xmlns:w14="http://schemas.microsoft.com/office/word/2010/wordml" xmlns:wpg="http://schemas.microsoft.com/office/word/2010/wordprocessingGroup" xmlns:wpi="http://schemas.microsoft.com/office/word/2010/wordprocessingInk" xmlns:wne="http://schemas.microsoft.com/office/word/2006/wordml" xmlns:wps="http://schemas.microsoft.com/office/word/2010/wordprocessingShape" mc:Ignorable="w14 wp14">
   <w:docParts>
     <w:docPart>
       <w:docPartPr>
@@ -4990,26 +5404,26 @@
 
 <file path=word/glossary/fontTable.xml><?xml version="1.0" encoding="utf-8"?>
 <w:fonts xmlns:mc="http://schemas.openxmlformats.org/markup-compatibility/2006" xmlns:r="http://schemas.openxmlformats.org/officeDocument/2006/relationships" xmlns:w="http://schemas.openxmlformats.org/wordprocessingml/2006/main" xmlns:w14="http://schemas.microsoft.com/office/word/2010/wordml" mc:Ignorable="w14">
+  <w:font w:name="Symbol">
+    <w:panose1 w:val="00000000000000000000"/>
+    <w:charset w:val="02"/>
+    <w:family w:val="auto"/>
+    <w:pitch w:val="variable"/>
+    <w:sig w:usb0="00000000" w:usb1="10000000" w:usb2="00000000" w:usb3="00000000" w:csb0="80000000" w:csb1="00000000"/>
+  </w:font>
   <w:font w:name="Times New Roman">
     <w:panose1 w:val="02020603050405020304"/>
     <w:charset w:val="00"/>
-    <w:family w:val="roman"/>
+    <w:family w:val="auto"/>
     <w:pitch w:val="variable"/>
     <w:sig w:usb0="E0002AFF" w:usb1="C0007841" w:usb2="00000009" w:usb3="00000000" w:csb0="000001FF" w:csb1="00000000"/>
   </w:font>
-  <w:font w:name="Symbol">
-    <w:panose1 w:val="05050102010706020507"/>
-    <w:charset w:val="02"/>
-    <w:family w:val="roman"/>
+  <w:font w:name="Courier New">
+    <w:panose1 w:val="02070309020205020404"/>
+    <w:charset w:val="00"/>
+    <w:family w:val="auto"/>
     <w:pitch w:val="variable"/>
-    <w:sig w:usb0="00000000" w:usb1="10000000" w:usb2="00000000" w:usb3="00000000" w:csb0="80000000" w:csb1="00000000"/>
-  </w:font>
-  <w:font w:name="Verdana">
-    <w:panose1 w:val="020B0604030504040204"/>
-    <w:charset w:val="00"/>
-    <w:family w:val="swiss"/>
-    <w:pitch w:val="variable"/>
-    <w:sig w:usb0="A10006FF" w:usb1="4000205B" w:usb2="00000010" w:usb3="00000000" w:csb0="0000019F" w:csb1="00000000"/>
+    <w:sig w:usb0="E0002AFF" w:usb1="C0007843" w:usb2="00000009" w:usb3="00000000" w:csb0="000001FF" w:csb1="00000000"/>
   </w:font>
   <w:font w:name="Wingdings">
     <w:panose1 w:val="05000000000000000000"/>
@@ -5018,26 +5432,38 @@
     <w:pitch w:val="variable"/>
     <w:sig w:usb0="00000000" w:usb1="10000000" w:usb2="00000000" w:usb3="00000000" w:csb0="80000000" w:csb1="00000000"/>
   </w:font>
-  <w:font w:name="Courier New">
-    <w:panose1 w:val="02070309020205020404"/>
+  <w:font w:name="Verdana">
+    <w:panose1 w:val="020B0604030504040204"/>
     <w:charset w:val="00"/>
-    <w:family w:val="modern"/>
-    <w:pitch w:val="fixed"/>
-    <w:sig w:usb0="E0002AFF" w:usb1="C0007843" w:usb2="00000009" w:usb3="00000000" w:csb0="000001FF" w:csb1="00000000"/>
+    <w:family w:val="auto"/>
+    <w:pitch w:val="variable"/>
+    <w:sig w:usb0="A10006FF" w:usb1="4000205B" w:usb2="00000010" w:usb3="00000000" w:csb0="0000019F" w:csb1="00000000"/>
   </w:font>
   <w:font w:name="Calibri">
     <w:panose1 w:val="020F0502020204030204"/>
     <w:charset w:val="00"/>
-    <w:family w:val="swiss"/>
+    <w:family w:val="auto"/>
     <w:pitch w:val="variable"/>
     <w:sig w:usb0="E10002FF" w:usb1="4000ACFF" w:usb2="00000009" w:usb3="00000000" w:csb0="0000019F" w:csb1="00000000"/>
+  </w:font>
+  <w:font w:name="ＭＳ 明朝">
+    <w:charset w:val="4E"/>
+    <w:family w:val="auto"/>
+    <w:pitch w:val="variable"/>
+    <w:sig w:usb0="00000001" w:usb1="08070000" w:usb2="00000010" w:usb3="00000000" w:csb0="00020000" w:csb1="00000000"/>
   </w:font>
   <w:font w:name="Cambria">
     <w:panose1 w:val="02040503050406030204"/>
     <w:charset w:val="00"/>
-    <w:family w:val="roman"/>
+    <w:family w:val="auto"/>
     <w:pitch w:val="variable"/>
     <w:sig w:usb0="E00002FF" w:usb1="400004FF" w:usb2="00000000" w:usb3="00000000" w:csb0="0000019F" w:csb1="00000000"/>
+  </w:font>
+  <w:font w:name="ＭＳ ゴシック">
+    <w:charset w:val="4E"/>
+    <w:family w:val="auto"/>
+    <w:pitch w:val="variable"/>
+    <w:sig w:usb0="00000001" w:usb1="08070000" w:usb2="00000010" w:usb3="00000000" w:csb0="00020000" w:csb1="00000000"/>
   </w:font>
   <w:font w:name="Franklin Gothic Condensed">
     <w:panose1 w:val="00000000000000000000"/>
@@ -5050,20 +5476,20 @@
   <w:font w:name="Arial">
     <w:panose1 w:val="020B0604020202020204"/>
     <w:charset w:val="00"/>
-    <w:family w:val="swiss"/>
+    <w:family w:val="auto"/>
     <w:pitch w:val="variable"/>
     <w:sig w:usb0="E0002AFF" w:usb1="C0007843" w:usb2="00000009" w:usb3="00000000" w:csb0="000001FF" w:csb1="00000000"/>
   </w:font>
   <w:font w:name="Consolas">
     <w:panose1 w:val="020B0609020204030204"/>
     <w:charset w:val="00"/>
-    <w:family w:val="modern"/>
-    <w:pitch w:val="fixed"/>
+    <w:family w:val="auto"/>
+    <w:pitch w:val="variable"/>
     <w:sig w:usb0="E10002FF" w:usb1="4000FCFF" w:usb2="00000009" w:usb3="00000000" w:csb0="0000019F" w:csb1="00000000"/>
   </w:font>
   <w:font w:name="Batang">
     <w:altName w:val="바탕"/>
-    <w:panose1 w:val="02030600000101010101"/>
+    <w:panose1 w:val="00000000000000000000"/>
     <w:charset w:val="81"/>
     <w:family w:val="auto"/>
     <w:notTrueType/>
@@ -5073,9 +5499,9 @@
   <w:font w:name="Tahoma">
     <w:panose1 w:val="020B0604030504040204"/>
     <w:charset w:val="00"/>
-    <w:family w:val="swiss"/>
+    <w:family w:val="auto"/>
     <w:pitch w:val="variable"/>
-    <w:sig w:usb0="E1002EFF" w:usb1="C000605B" w:usb2="00000029" w:usb3="00000000" w:csb0="000101FF" w:csb1="00000000"/>
+    <w:sig w:usb0="00000003" w:usb1="00000000" w:usb2="00000000" w:usb3="00000000" w:csb0="00000001" w:csb1="00000000"/>
   </w:font>
 </w:fonts>
 </file>
@@ -5094,6 +5520,7 @@
   </w:compat>
   <w:rsids>
     <w:rsidRoot w:val="00ED1E44"/>
+    <w:rsid w:val="004B797E"/>
     <w:rsid w:val="00ED1E44"/>
   </w:rsids>
   <m:mathPr>
@@ -5109,8 +5536,9 @@
     <m:intLim m:val="subSup"/>
     <m:naryLim m:val="undOvr"/>
   </m:mathPr>
-  <w:themeFontLang w:val="en-US"/>
+  <w:themeFontLang w:val="en-US" w:eastAsia="ja-JP"/>
   <w:clrSchemeMapping w:bg1="light1" w:t1="dark1" w:bg2="light2" w:t2="dark2" w:accent1="accent1" w:accent2="accent2" w:accent3="accent3" w:accent4="accent4" w:accent5="accent5" w:accent6="accent6" w:hyperlink="hyperlink" w:followedHyperlink="followedHyperlink"/>
+  <w:doNotAutoCompressPictures/>
   <w:decimalSymbol w:val="."/>
   <w:listSeparator w:val=","/>
 </w:settings>
@@ -5133,7 +5561,7 @@
       </w:pPr>
     </w:pPrDefault>
   </w:docDefaults>
-  <w:latentStyles w:defLockedState="0" w:defUIPriority="99" w:defSemiHidden="1" w:defUnhideWhenUsed="1" w:defQFormat="0" w:count="267">
+  <w:latentStyles w:defLockedState="0" w:defUIPriority="99" w:defSemiHidden="1" w:defUnhideWhenUsed="1" w:defQFormat="0" w:count="276">
     <w:lsdException w:name="Normal" w:semiHidden="0" w:uiPriority="0" w:unhideWhenUsed="0" w:qFormat="1"/>
     <w:lsdException w:name="heading 1" w:semiHidden="0" w:uiPriority="9" w:unhideWhenUsed="0" w:qFormat="1"/>
     <w:lsdException w:name="heading 2" w:uiPriority="9" w:qFormat="1"/>
@@ -5317,7 +5745,7 @@
 </file>
 
 <file path=word/glossary/stylesWithEffects.xml><?xml version="1.0" encoding="utf-8"?>
-<w:styles xmlns:wpc="http://schemas.microsoft.com/office/word/2010/wordprocessingCanvas" xmlns:mc="http://schemas.openxmlformats.org/markup-compatibility/2006" xmlns:o="urn:schemas-microsoft-com:office:office" xmlns:r="http://schemas.openxmlformats.org/officeDocument/2006/relationships" xmlns:m="http://schemas.openxmlformats.org/officeDocument/2006/math" xmlns:v="urn:schemas-microsoft-com:vml" xmlns:wp14="http://schemas.microsoft.com/office/word/2010/wordprocessingDrawing" xmlns:wp="http://schemas.openxmlformats.org/drawingml/2006/wordprocessingDrawing" xmlns:w10="urn:schemas-microsoft-com:office:word" xmlns:w="http://schemas.openxmlformats.org/wordprocessingml/2006/main" xmlns:w14="http://schemas.microsoft.com/office/word/2010/wordml" xmlns:wpg="http://schemas.microsoft.com/office/word/2010/wordprocessingGroup" xmlns:wpi="http://schemas.microsoft.com/office/word/2010/wordprocessingInk" xmlns:wne="http://schemas.microsoft.com/office/word/2006/wordml" xmlns:wps="http://schemas.microsoft.com/office/word/2010/wordprocessingShape" mc:Ignorable="w14 wp14">
+<w:styles xmlns:wpc="http://schemas.microsoft.com/office/word/2010/wordprocessingCanvas" xmlns:mo="http://schemas.microsoft.com/office/mac/office/2008/main" xmlns:mc="http://schemas.openxmlformats.org/markup-compatibility/2006" xmlns:mv="urn:schemas-microsoft-com:mac:vml" xmlns:o="urn:schemas-microsoft-com:office:office" xmlns:r="http://schemas.openxmlformats.org/officeDocument/2006/relationships" xmlns:m="http://schemas.openxmlformats.org/officeDocument/2006/math" xmlns:v="urn:schemas-microsoft-com:vml" xmlns:wp14="http://schemas.microsoft.com/office/word/2010/wordprocessingDrawing" xmlns:wp="http://schemas.openxmlformats.org/drawingml/2006/wordprocessingDrawing" xmlns:w10="urn:schemas-microsoft-com:office:word" xmlns:w="http://schemas.openxmlformats.org/wordprocessingml/2006/main" xmlns:w14="http://schemas.microsoft.com/office/word/2010/wordml" xmlns:wpg="http://schemas.microsoft.com/office/word/2010/wordprocessingGroup" xmlns:wpi="http://schemas.microsoft.com/office/word/2010/wordprocessingInk" xmlns:wne="http://schemas.microsoft.com/office/word/2006/wordml" xmlns:wps="http://schemas.microsoft.com/office/word/2010/wordprocessingShape" mc:Ignorable="w14 wp14">
   <w:docDefaults>
     <w:rPrDefault>
       <w:rPr>
@@ -5333,7 +5761,7 @@
       </w:pPr>
     </w:pPrDefault>
   </w:docDefaults>
-  <w:latentStyles w:defLockedState="0" w:defUIPriority="99" w:defSemiHidden="1" w:defUnhideWhenUsed="1" w:defQFormat="0" w:count="267">
+  <w:latentStyles w:defLockedState="0" w:defUIPriority="99" w:defSemiHidden="1" w:defUnhideWhenUsed="1" w:defQFormat="0" w:count="276">
     <w:lsdException w:name="Normal" w:semiHidden="0" w:uiPriority="0" w:unhideWhenUsed="0" w:qFormat="1"/>
     <w:lsdException w:name="heading 1" w:semiHidden="0" w:uiPriority="9" w:unhideWhenUsed="0" w:qFormat="1"/>
     <w:lsdException w:name="heading 2" w:uiPriority="9" w:qFormat="1"/>
@@ -5520,6 +5948,7 @@
 <w:webSettings xmlns:mc="http://schemas.openxmlformats.org/markup-compatibility/2006" xmlns:r="http://schemas.openxmlformats.org/officeDocument/2006/relationships" xmlns:w="http://schemas.openxmlformats.org/wordprocessingml/2006/main" xmlns:w14="http://schemas.microsoft.com/office/word/2010/wordml" mc:Ignorable="w14">
   <w:optimizeForBrowser/>
   <w:allowPNG/>
+  <w:doNotSaveAsSingleFile/>
 </w:webSettings>
 </file>
 

</xml_diff>